<commit_message>
MD Lab 1 completed
</commit_message>
<xml_diff>
--- a/MD-Lab-1-Matlab/MD Lab 1.docx
+++ b/MD-Lab-1-Matlab/MD Lab 1.docx
@@ -56,6 +56,24 @@
       </w:r>
       <w:r>
         <w:t xml:space="preserve"> which was determined to be the equilibrium spacing in MS Lab 1. </w:t>
+      </w:r>
+      <w:r>
+        <w:t xml:space="preserve"> For 100 </w:t>
+      </w:r>
+      <w:r>
+        <w:t>K the</w:t>
+      </w:r>
+      <w:r>
+        <w:t xml:space="preserve"> temperature is constantly fluctuating up and down, and the average value of about 150 K is not the desired 100 K. For 300 and 500 K the temperatures do seem to have reached the desired equilibrium temperature.</w:t>
+      </w:r>
+      <w:r>
+        <w:t xml:space="preserve"> No measurements should be made in the first few initial femtoseconds of each simulation because that is where the temperature steeply drops from double the target temperature. One observation with regards to the chain length is that the higher the temperature the more ‘jagged’ </w:t>
+      </w:r>
+      <w:r>
+        <w:t xml:space="preserve">or less smooth </w:t>
+      </w:r>
+      <w:r>
+        <w:t xml:space="preserve">the chain length plot appears. </w:t>
       </w:r>
     </w:p>
     <w:p>
@@ -189,7 +207,7 @@
           <w:noProof/>
         </w:rPr>
         <w:drawing>
-          <wp:inline distT="0" distB="0" distL="0" distR="0" wp14:anchorId="1D238916" wp14:editId="139E55C3">
+          <wp:inline distT="0" distB="0" distL="0" distR="0" wp14:anchorId="1D238916" wp14:editId="2B54BEE3">
             <wp:extent cx="2971800" cy="2639246"/>
             <wp:effectExtent l="0" t="0" r="0" b="8890"/>
             <wp:docPr id="3" name="Picture 3" descr="Graphical user interface&#10;&#10;Description automatically generated"/>
@@ -237,37 +255,61 @@
           </wp:inline>
         </w:drawing>
       </w:r>
+      <w:r>
+        <w:rPr>
+          <w:noProof/>
+        </w:rPr>
+        <w:drawing>
+          <wp:inline distT="0" distB="0" distL="0" distR="0" wp14:anchorId="1B56E515" wp14:editId="37803001">
+            <wp:extent cx="2971800" cy="2639294"/>
+            <wp:effectExtent l="0" t="0" r="0" b="8890"/>
+            <wp:docPr id="7" name="Picture 7" descr="Chart, histogram&#10;&#10;Description automatically generated"/>
+            <wp:cNvGraphicFramePr>
+              <a:graphicFrameLocks xmlns:a="http://schemas.openxmlformats.org/drawingml/2006/main" noChangeAspect="1"/>
+            </wp:cNvGraphicFramePr>
+            <a:graphic xmlns:a="http://schemas.openxmlformats.org/drawingml/2006/main">
+              <a:graphicData uri="http://schemas.openxmlformats.org/drawingml/2006/picture">
+                <pic:pic xmlns:pic="http://schemas.openxmlformats.org/drawingml/2006/picture">
+                  <pic:nvPicPr>
+                    <pic:cNvPr id="7" name="Picture 7" descr="Chart, histogram&#10;&#10;Description automatically generated"/>
+                    <pic:cNvPicPr/>
+                  </pic:nvPicPr>
+                  <pic:blipFill rotWithShape="1">
+                    <a:blip r:embed="rId9" cstate="print">
+                      <a:extLst>
+                        <a:ext uri="{28A0092B-C50C-407E-A947-70E740481C1C}">
+                          <a14:useLocalDpi xmlns:a14="http://schemas.microsoft.com/office/drawing/2010/main" val="0"/>
+                        </a:ext>
+                      </a:extLst>
+                    </a:blip>
+                    <a:srcRect l="4980" r="7133" b="4598"/>
+                    <a:stretch/>
+                  </pic:blipFill>
+                  <pic:spPr bwMode="auto">
+                    <a:xfrm>
+                      <a:off x="0" y="0"/>
+                      <a:ext cx="2971800" cy="2639294"/>
+                    </a:xfrm>
+                    <a:prstGeom prst="rect">
+                      <a:avLst/>
+                    </a:prstGeom>
+                    <a:ln>
+                      <a:noFill/>
+                    </a:ln>
+                    <a:extLst>
+                      <a:ext uri="{53640926-AAD7-44D8-BBD7-CCE9431645EC}">
+                        <a14:shadowObscured xmlns:a14="http://schemas.microsoft.com/office/drawing/2010/main"/>
+                      </a:ext>
+                    </a:extLst>
+                  </pic:spPr>
+                </pic:pic>
+              </a:graphicData>
+            </a:graphic>
+          </wp:inline>
+        </w:drawing>
+      </w:r>
     </w:p>
-    <w:p>
-      <w:pPr>
-        <w:ind w:left="360" w:hanging="360"/>
-        <w:jc w:val="center"/>
-      </w:pPr>
-    </w:p>
-    <w:p>
-      <w:pPr>
-        <w:ind w:left="360" w:hanging="360"/>
-        <w:jc w:val="center"/>
-      </w:pPr>
-    </w:p>
-    <w:p>
-      <w:pPr>
-        <w:ind w:left="360" w:hanging="360"/>
-        <w:jc w:val="center"/>
-      </w:pPr>
-    </w:p>
-    <w:p>
-      <w:pPr>
-        <w:ind w:left="360" w:hanging="360"/>
-        <w:jc w:val="center"/>
-      </w:pPr>
-    </w:p>
-    <w:p>
-      <w:pPr>
-        <w:ind w:left="360" w:hanging="360"/>
-        <w:jc w:val="center"/>
-      </w:pPr>
-    </w:p>
+    <w:p/>
     <w:p>
       <w:pPr>
         <w:ind w:left="360" w:hanging="360"/>
@@ -280,30 +322,47 @@
         <w:tab/>
       </w:r>
       <w:r>
-        <w:t xml:space="preserve">Below are the plots for temperature, chain length, and energy versus time for the target temperatures 100, 300, and 500 K respectively. All plots used an initial spacing of </w:t>
-      </w:r>
-      <w:r>
-        <w:t>3.0</w:t>
-      </w:r>
-      <w:r>
+        <w:t xml:space="preserve">Below are the plots for temperature, chain length, and energy versus time for the target temperatures 100, 300, and 500 K respectively. All plots used an initial spacing of 3.0 </w:t>
+      </w:r>
+      <w:r>
+        <w:rPr>
+          <w:rFonts w:cstheme="minorHAnsi"/>
+        </w:rPr>
+        <w:t>Å.</w:t>
+      </w:r>
+      <w:r>
+        <w:rPr>
+          <w:rFonts w:cstheme="minorHAnsi"/>
+        </w:rPr>
         <w:t xml:space="preserve"> </w:t>
       </w:r>
       <w:r>
         <w:rPr>
           <w:rFonts w:cstheme="minorHAnsi"/>
         </w:rPr>
-        <w:t>Å</w:t>
+        <w:t xml:space="preserve">The systems have reached equilibrium for temperature </w:t>
       </w:r>
       <w:r>
         <w:rPr>
           <w:rFonts w:cstheme="minorHAnsi"/>
         </w:rPr>
-        <w:t>.</w:t>
+        <w:t>and energy</w:t>
+      </w:r>
+      <w:r>
+        <w:rPr>
+          <w:rFonts w:cstheme="minorHAnsi"/>
+        </w:rPr>
+        <w:t xml:space="preserve"> at about 0.5 ps. </w:t>
+      </w:r>
+      <w:r>
+        <w:rPr>
+          <w:rFonts w:cstheme="minorHAnsi"/>
+        </w:rPr>
+        <w:t xml:space="preserve">The chain length must require a larger amount of time to reach equilibrium. The temperatures likely jump up to the same values because the increased spacing (around 6000 K is the temperature those atoms would have to be at to maintain the spacing). </w:t>
       </w:r>
     </w:p>
     <w:p>
       <w:pPr>
-        <w:ind w:left="360" w:hanging="360"/>
         <w:jc w:val="center"/>
       </w:pPr>
       <w:r>
@@ -326,7 +385,7 @@
                     <pic:cNvPicPr/>
                   </pic:nvPicPr>
                   <pic:blipFill rotWithShape="1">
-                    <a:blip r:embed="rId9" cstate="print">
+                    <a:blip r:embed="rId10" cstate="print">
                       <a:extLst>
                         <a:ext uri="{28A0092B-C50C-407E-A947-70E740481C1C}">
                           <a14:useLocalDpi xmlns:a14="http://schemas.microsoft.com/office/drawing/2010/main" val="0"/>
@@ -379,7 +438,7 @@
                     <pic:cNvPicPr/>
                   </pic:nvPicPr>
                   <pic:blipFill rotWithShape="1">
-                    <a:blip r:embed="rId10" cstate="print">
+                    <a:blip r:embed="rId11" cstate="print">
                       <a:extLst>
                         <a:ext uri="{28A0092B-C50C-407E-A947-70E740481C1C}">
                           <a14:useLocalDpi xmlns:a14="http://schemas.microsoft.com/office/drawing/2010/main" val="0"/>
@@ -417,7 +476,7 @@
           <w:noProof/>
         </w:rPr>
         <w:drawing>
-          <wp:inline distT="0" distB="0" distL="0" distR="0" wp14:anchorId="51ED221F" wp14:editId="01DEB38B">
+          <wp:inline distT="0" distB="0" distL="0" distR="0" wp14:anchorId="51ED221F" wp14:editId="072716DA">
             <wp:extent cx="2971800" cy="2612199"/>
             <wp:effectExtent l="0" t="0" r="0" b="0"/>
             <wp:docPr id="6" name="Picture 6" descr="A picture containing chart&#10;&#10;Description automatically generated"/>
@@ -432,7 +491,7 @@
                     <pic:cNvPicPr/>
                   </pic:nvPicPr>
                   <pic:blipFill rotWithShape="1">
-                    <a:blip r:embed="rId11" cstate="print">
+                    <a:blip r:embed="rId12" cstate="print">
                       <a:extLst>
                         <a:ext uri="{28A0092B-C50C-407E-A947-70E740481C1C}">
                           <a14:useLocalDpi xmlns:a14="http://schemas.microsoft.com/office/drawing/2010/main" val="0"/>
@@ -465,9 +524,62 @@
           </wp:inline>
         </w:drawing>
       </w:r>
+      <w:r>
+        <w:rPr>
+          <w:noProof/>
+        </w:rPr>
+        <w:drawing>
+          <wp:inline distT="0" distB="0" distL="0" distR="0" wp14:anchorId="01715198" wp14:editId="250CA66C">
+            <wp:extent cx="2971800" cy="2584937"/>
+            <wp:effectExtent l="0" t="0" r="0" b="6350"/>
+            <wp:docPr id="8" name="Picture 8" descr="Graphical user interface&#10;&#10;Description automatically generated"/>
+            <wp:cNvGraphicFramePr>
+              <a:graphicFrameLocks xmlns:a="http://schemas.openxmlformats.org/drawingml/2006/main" noChangeAspect="1"/>
+            </wp:cNvGraphicFramePr>
+            <a:graphic xmlns:a="http://schemas.openxmlformats.org/drawingml/2006/main">
+              <a:graphicData uri="http://schemas.openxmlformats.org/drawingml/2006/picture">
+                <pic:pic xmlns:pic="http://schemas.openxmlformats.org/drawingml/2006/picture">
+                  <pic:nvPicPr>
+                    <pic:cNvPr id="8" name="Picture 8" descr="Graphical user interface&#10;&#10;Description automatically generated"/>
+                    <pic:cNvPicPr/>
+                  </pic:nvPicPr>
+                  <pic:blipFill rotWithShape="1">
+                    <a:blip r:embed="rId13" cstate="print">
+                      <a:extLst>
+                        <a:ext uri="{28A0092B-C50C-407E-A947-70E740481C1C}">
+                          <a14:useLocalDpi xmlns:a14="http://schemas.microsoft.com/office/drawing/2010/main" val="0"/>
+                        </a:ext>
+                      </a:extLst>
+                    </a:blip>
+                    <a:srcRect l="3427" r="7036" b="4809"/>
+                    <a:stretch/>
+                  </pic:blipFill>
+                  <pic:spPr bwMode="auto">
+                    <a:xfrm>
+                      <a:off x="0" y="0"/>
+                      <a:ext cx="2971800" cy="2584937"/>
+                    </a:xfrm>
+                    <a:prstGeom prst="rect">
+                      <a:avLst/>
+                    </a:prstGeom>
+                    <a:ln>
+                      <a:noFill/>
+                    </a:ln>
+                    <a:extLst>
+                      <a:ext uri="{53640926-AAD7-44D8-BBD7-CCE9431645EC}">
+                        <a14:shadowObscured xmlns:a14="http://schemas.microsoft.com/office/drawing/2010/main"/>
+                      </a:ext>
+                    </a:extLst>
+                  </pic:spPr>
+                </pic:pic>
+              </a:graphicData>
+            </a:graphic>
+          </wp:inline>
+        </w:drawing>
+      </w:r>
     </w:p>
     <w:sectPr>
-      <w:headerReference w:type="first" r:id="rId12"/>
+      <w:headerReference w:type="first" r:id="rId14"/>
       <w:pgSz w:w="12240" w:h="15840"/>
       <w:pgMar w:top="1440" w:right="1440" w:bottom="1440" w:left="1440" w:header="720" w:footer="720" w:gutter="0"/>
       <w:cols w:space="720"/>

</xml_diff>

<commit_message>
MD Lab 2 complete
</commit_message>
<xml_diff>
--- a/MD-Lab-1-Matlab/MD Lab 1.docx
+++ b/MD-Lab-1-Matlab/MD Lab 1.docx
@@ -358,7 +358,13 @@
         <w:rPr>
           <w:rFonts w:cstheme="minorHAnsi"/>
         </w:rPr>
-        <w:t xml:space="preserve">The chain length must require a larger amount of time to reach equilibrium. The temperatures likely jump up to the same values because the increased spacing (around 6000 K is the temperature those atoms would have to be at to maintain the spacing). </w:t>
+        <w:t>However the chain length is growing at a continuous rate which indicates that the atoms kinetic energy has caused them to run away from each other, essentially the bonds between atoms have broken</w:t>
+      </w:r>
+      <w:r>
+        <w:rPr>
+          <w:rFonts w:cstheme="minorHAnsi"/>
+        </w:rPr>
+        <w:t xml:space="preserve">. </w:t>
       </w:r>
     </w:p>
     <w:p>

</xml_diff>